<commit_message>
AW - The report
</commit_message>
<xml_diff>
--- a/Advanced Web/Assignment/Report.docx
+++ b/Advanced Web/Assignment/Report.docx
@@ -61,6 +61,8 @@
           <w:szCs w:val="32"/>
         </w:rPr>
       </w:pPr>
+      <w:bookmarkStart w:id="0" w:name="_GoBack"/>
+      <w:bookmarkEnd w:id="0"/>
     </w:p>
     <w:p>
       <w:pPr>
@@ -2117,8 +2119,6 @@
       <w:r>
         <w:br w:type="page"/>
       </w:r>
-      <w:bookmarkStart w:id="0" w:name="_GoBack"/>
-      <w:bookmarkEnd w:id="0"/>
     </w:p>
     <w:p>
       <w:pPr>
@@ -2126,6 +2126,7 @@
       </w:pPr>
       <w:bookmarkStart w:id="1" w:name="_Toc280527320"/>
       <w:r>
+        <w:lastRenderedPageBreak/>
         <w:t xml:space="preserve">1. </w:t>
       </w:r>
       <w:r>
@@ -2353,6 +2354,7 @@
       </w:pPr>
       <w:bookmarkStart w:id="3" w:name="_Toc280527322"/>
       <w:r>
+        <w:lastRenderedPageBreak/>
         <w:t>1.1.2 Database Tables</w:t>
       </w:r>
       <w:bookmarkEnd w:id="3"/>
@@ -3401,7 +3403,11 @@
         <w:t xml:space="preserve"> easy</w:t>
       </w:r>
       <w:r>
-        <w:t>, with little to no modification of the existing system needed. One such development would be allowing for new staffing levels to be created (such as junior nurse).</w:t>
+        <w:t xml:space="preserve">, with </w:t>
+      </w:r>
+      <w:r>
+        <w:lastRenderedPageBreak/>
+        <w:t>little to no modification of the existing system needed. One such development would be allowing for new staffing levels to be created (such as junior nurse).</w:t>
       </w:r>
       <w:r>
         <w:t xml:space="preserve"> If a new level is created, this will be reflected in the relevant areas of the shift </w:t>
@@ -4126,7 +4132,11 @@
           </w:tcPr>
           <w:p>
             <w:r>
-              <w:t>The unique, auto incrementing shiftID</w:t>
+              <w:t xml:space="preserve">The unique, auto incrementing </w:t>
+            </w:r>
+            <w:r>
+              <w:lastRenderedPageBreak/>
+              <w:t>shiftID</w:t>
             </w:r>
           </w:p>
         </w:tc>
@@ -4136,6 +4146,7 @@
           </w:tcPr>
           <w:p>
             <w:r>
+              <w:lastRenderedPageBreak/>
               <w:t>shiftID</w:t>
             </w:r>
           </w:p>
@@ -4194,6 +4205,7 @@
           </w:tcPr>
           <w:p>
             <w:r>
+              <w:lastRenderedPageBreak/>
               <w:t>The user which is working the shift</w:t>
             </w:r>
           </w:p>
@@ -4702,6 +4714,7 @@
     <w:p/>
     <w:p>
       <w:r>
+        <w:lastRenderedPageBreak/>
         <w:t>In order to implement the MVC pattern, the CodeIgniter framework will be utilised. “</w:t>
       </w:r>
       <w:r>
@@ -5296,7 +5309,11 @@
     </w:p>
     <w:p>
       <w:r>
-        <w:t>There is one main benefit to using FullCalendar, over creating a new calendar system; there is no need to reinvent the wheel. Multiple aspects are modifiable enabling FullCalendar to fulfil all of the functionality set out in the specification., without the needed to create a new calendar. Through modifying different parameters in the &lt;script&gt; section of the page, all functionality can be achieved, from changing the background colour of the events to handling the process of when a user clicks on a specific day.</w:t>
+        <w:t xml:space="preserve">There is one main benefit to using FullCalendar, over creating a new calendar system; there is no need to reinvent the wheel. Multiple aspects are modifiable enabling FullCalendar to fulfil all of the functionality set out in the specification., without the needed to create a new calendar. Through modifying different </w:t>
+      </w:r>
+      <w:r>
+        <w:lastRenderedPageBreak/>
+        <w:t>parameters in the &lt;script&gt; section of the page, all functionality can be achieved, from changing the background colour of the events to handling the process of when a user clicks on a specific day.</w:t>
       </w:r>
     </w:p>
     <w:p>
@@ -5726,7 +5743,11 @@
         <w:t>, figure 5,</w:t>
       </w:r>
       <w:r>
-        <w:t xml:space="preserve"> will display all of the current users personal details, which are in the system. This will allow the user to update their personal details as circumstances change. Further to being able to update persona details, users will be able to create a new password, which must meet the password requirements. </w:t>
+        <w:t xml:space="preserve"> will display all of the current users personal details, which are in the system. This will allow the user to update their personal details as circumstances change. Further to being able to update persona details, users </w:t>
+      </w:r>
+      <w:r>
+        <w:lastRenderedPageBreak/>
+        <w:t xml:space="preserve">will be able to create a new password, which must meet the password requirements. </w:t>
       </w:r>
       <w:r>
         <w:t xml:space="preserve"> </w:t>
@@ -6092,6 +6113,7 @@
       </w:pPr>
       <w:bookmarkStart w:id="12" w:name="_Toc280527331"/>
       <w:r>
+        <w:lastRenderedPageBreak/>
         <w:t>2. Im</w:t>
       </w:r>
       <w:r>
@@ -6305,6 +6327,7 @@
       </w:pPr>
       <w:bookmarkStart w:id="14" w:name="_Toc280527333"/>
       <w:r>
+        <w:lastRenderedPageBreak/>
         <w:t>2.1.1 Passwords</w:t>
       </w:r>
       <w:bookmarkEnd w:id="14"/>
@@ -6493,7 +6516,11 @@
         <w:t xml:space="preserve"> specifically for verifying the users login credentials. The controller for verifying user credentials was kept separate from the other 2 controllers because although it was handling user functions, the user is not logged into the system at this point so it was prudent to keep logged in functionality and non-logged in functionality separately. </w:t>
       </w:r>
       <w:r>
-        <w:t xml:space="preserve">Alongside the controller deciding which Model to call, it was also responsible for deciding which View to show to the user. This is relatively straight forward, with a single controller generally having a single associated view (other than the common header and footer files). With the main calendar, there could be 2 different level of user; Admin or Standard. As such different functionality is needed for each user. </w:t>
+        <w:t xml:space="preserve">Alongside the </w:t>
+      </w:r>
+      <w:r>
+        <w:lastRenderedPageBreak/>
+        <w:t xml:space="preserve">controller deciding which Model to call, it was also responsible for deciding which View to show to the user. This is relatively straight forward, with a single controller generally having a single associated view (other than the common header and footer files). With the main calendar, there could be 2 different level of user; Admin or Standard. As such different functionality is needed for each user. </w:t>
       </w:r>
       <w:r>
         <w:t>In this instance, the controller makes a decision on which view to load depending on if the user is marked as admin or not.</w:t>
@@ -6720,6 +6747,7 @@
           <w:sz w:val="20"/>
           <w:szCs w:val="20"/>
         </w:rPr>
+        <w:lastRenderedPageBreak/>
         <w:t>‘</w:t>
       </w:r>
       <w:r>
@@ -7302,7 +7330,11 @@
     <w:p/>
     <w:p>
       <w:r>
-        <w:t>Whilst developing functionality for Fullcalendar, which uses moment.js for the dates, some expected functionality was uncovered. When assigning an existing moment date to a new variable using the standard assignment operator (=) a reference to the original moment was maintained. This caused issues that when the new data was modified; the original date was also modified, causing the calendar to have undesired functionality. The solution to this was to ‘Clone’ the</w:t>
+        <w:t xml:space="preserve">Whilst developing functionality for Fullcalendar, which uses moment.js for the dates, some expected functionality was uncovered. When assigning an existing </w:t>
+      </w:r>
+      <w:r>
+        <w:lastRenderedPageBreak/>
+        <w:t>moment date to a new variable using the standard assignment operator (=) a reference to the original moment was maintained. This caused issues that when the new data was modified; the original date was also modified, causing the calendar to have undesired functionality. The solution to this was to ‘Clone’ the</w:t>
       </w:r>
       <w:r>
         <w:t xml:space="preserve"> original moment, Code Example 4</w:t>
@@ -7510,6 +7542,7 @@
         </w:numPr>
       </w:pPr>
       <w:r>
+        <w:lastRenderedPageBreak/>
         <w:t>Click on a day they want to modify shifts for.</w:t>
       </w:r>
     </w:p>
@@ -7922,6 +7955,7 @@
           <w:noProof/>
           <w:lang w:val="en-US"/>
         </w:rPr>
+        <w:lastRenderedPageBreak/>
         <w:drawing>
           <wp:inline distT="0" distB="0" distL="0" distR="0" wp14:anchorId="7CED103B" wp14:editId="67DC2C3A">
             <wp:extent cx="5270500" cy="2198370"/>
@@ -8076,6 +8110,7 @@
           <w:noProof/>
           <w:lang w:val="en-US"/>
         </w:rPr>
+        <w:lastRenderedPageBreak/>
         <w:drawing>
           <wp:inline distT="0" distB="0" distL="0" distR="0" wp14:anchorId="439D7CAE" wp14:editId="2EA7A0A2">
             <wp:extent cx="5270500" cy="3061970"/>
@@ -8571,6 +8606,7 @@
           <w:noProof/>
           <w:lang w:val="en-US"/>
         </w:rPr>
+        <w:lastRenderedPageBreak/>
         <w:drawing>
           <wp:inline distT="0" distB="0" distL="0" distR="0" wp14:anchorId="21B2EA6A" wp14:editId="57D62100">
             <wp:extent cx="5260340" cy="2096135"/>
@@ -8765,6 +8801,7 @@
       </w:pPr>
       <w:bookmarkStart w:id="21" w:name="_Toc280527340"/>
       <w:r>
+        <w:lastRenderedPageBreak/>
         <w:t>2.4 Files created</w:t>
       </w:r>
       <w:bookmarkEnd w:id="21"/>
@@ -9014,6 +9051,7 @@
       </w:pPr>
       <w:bookmarkStart w:id="22" w:name="_Toc280527341"/>
       <w:r>
+        <w:lastRenderedPageBreak/>
         <w:t xml:space="preserve">3. </w:t>
       </w:r>
       <w:r>
@@ -9162,7 +9200,11 @@
         <w:t>” (Software Testing Fundamentals, 2012).</w:t>
       </w:r>
       <w:r>
-        <w:t xml:space="preserve"> The test plan allows for the tests to be completed in full following the provided instructions, without the tester needing to know how the underlying system functions. </w:t>
+        <w:t xml:space="preserve"> The test plan allows for the </w:t>
+      </w:r>
+      <w:r>
+        <w:lastRenderedPageBreak/>
+        <w:t xml:space="preserve">tests to be completed in full following the provided instructions, without the tester needing to know how the underlying system functions. </w:t>
       </w:r>
     </w:p>
     <w:p>
@@ -9333,6 +9375,7 @@
         </w:numPr>
       </w:pPr>
       <w:r>
+        <w:lastRenderedPageBreak/>
         <w:t>Minimal changes would need to be implemented as the database structure and some logic is already implemented to accommodate for this</w:t>
       </w:r>
     </w:p>
@@ -9356,6 +9399,7 @@
       </w:pPr>
       <w:bookmarkStart w:id="26" w:name="_Toc280527345"/>
       <w:r>
+        <w:lastRenderedPageBreak/>
         <w:t>References</w:t>
       </w:r>
       <w:bookmarkEnd w:id="26"/>
@@ -9754,6 +9798,7 @@
       </w:pPr>
       <w:bookmarkStart w:id="28" w:name="_Toc280527347"/>
       <w:r>
+        <w:lastRenderedPageBreak/>
         <w:t>Appendix</w:t>
       </w:r>
       <w:r>
@@ -9889,6 +9934,7 @@
       </w:pPr>
       <w:bookmarkStart w:id="29" w:name="_Toc280527348"/>
       <w:r>
+        <w:lastRenderedPageBreak/>
         <w:t>Appendix 2 – Custom FullCalendar Four Week View</w:t>
       </w:r>
       <w:bookmarkEnd w:id="29"/>
@@ -10638,6 +10684,7 @@
           <w:sz w:val="20"/>
           <w:szCs w:val="20"/>
         </w:rPr>
+        <w:lastRenderedPageBreak/>
         <w:t xml:space="preserve">            isAuto = isAuto || this.opt('weekMode') === 'variable'; // LEGACY: weekMode is deprecated</w:t>
       </w:r>
     </w:p>
@@ -11101,7 +11148,7 @@
         <w:noProof/>
         <w:lang w:val="en-US"/>
       </w:rPr>
-      <w:t>2</w:t>
+      <w:t>1</w:t>
     </w:r>
     <w:r>
       <w:rPr>

</xml_diff>